<commit_message>
add graphics and sort by standart library
</commit_message>
<xml_diff>
--- a/Lab1.docx
+++ b/Lab1.docx
@@ -2156,7 +2156,7 @@
     <w:sdtPr>
       <w:id w:val="2079240552"/>
       <w:docPartObj>
-        <w:docPartGallery w:val="AutoText"/>
+        <w:docPartGallery w:val="autotext"/>
       </w:docPartObj>
     </w:sdtPr>
     <w:sdtContent>
@@ -2422,7 +2422,7 @@
     <w:lsdException w:uiPriority="39" w:name="toc 9"/>
     <w:lsdException w:uiPriority="99" w:name="Normal Indent"/>
     <w:lsdException w:uiPriority="99" w:name="footnote text"/>
-    <w:lsdException w:uiPriority="99" w:name="annotation text"/>
+    <w:lsdException w:qFormat="1" w:uiPriority="99" w:name="annotation text"/>
     <w:lsdException w:uiPriority="99" w:semiHidden="0" w:name="header"/>
     <w:lsdException w:uiPriority="99" w:semiHidden="0" w:name="footer"/>
     <w:lsdException w:uiPriority="99" w:name="index heading"/>
@@ -2495,7 +2495,7 @@
     <w:lsdException w:uiPriority="99" w:name="HTML Sample"/>
     <w:lsdException w:uiPriority="99" w:name="HTML Typewriter"/>
     <w:lsdException w:uiPriority="99" w:name="HTML Variable"/>
-    <w:lsdException w:uiPriority="99" w:name="Normal Table"/>
+    <w:lsdException w:qFormat="1" w:uiPriority="99" w:name="Normal Table"/>
     <w:lsdException w:uiPriority="99" w:name="annotation subject"/>
     <w:lsdException w:uiPriority="99" w:name="Table Simple 1"/>
     <w:lsdException w:uiPriority="99" w:name="Table Simple 2"/>
@@ -2628,6 +2628,7 @@
     <w:name w:val="Normal Table"/>
     <w:semiHidden/>
     <w:unhideWhenUsed/>
+    <w:qFormat/>
     <w:uiPriority w:val="99"/>
     <w:tblPr>
       <w:tblLayout w:type="fixed"/>
@@ -2689,6 +2690,7 @@
     <w:link w:val="27"/>
     <w:semiHidden/>
     <w:unhideWhenUsed/>
+    <w:qFormat/>
     <w:uiPriority w:val="99"/>
     <w:pPr>
       <w:spacing w:line="240" w:lineRule="auto"/>
@@ -3176,7 +3178,7 @@
               <c:strCache>
                 <c:ptCount val="1"/>
                 <c:pt idx="0">
-                  <c:v>Ряды 1</c:v>
+                  <c:v>HeapSort</c:v>
                 </c:pt>
               </c:strCache>
             </c:strRef>
@@ -3209,24 +3211,25 @@
             <c:delete val="1"/>
           </c:dLbls>
           <c:cat>
-            <c:strRef>
+            <c:numRef>
               <c:f>Sheet1!$A$2:$A$5</c:f>
-              <c:strCache>
+              <c:numCache>
+                <c:formatCode>General</c:formatCode>
                 <c:ptCount val="4"/>
                 <c:pt idx="0">
-                  <c:v>Категория 1</c:v>
+                  <c:v>10000</c:v>
                 </c:pt>
                 <c:pt idx="1">
-                  <c:v>Категория 2</c:v>
+                  <c:v>100000</c:v>
                 </c:pt>
                 <c:pt idx="2">
-                  <c:v>Категория 3</c:v>
+                  <c:v>1000000</c:v>
                 </c:pt>
                 <c:pt idx="3">
-                  <c:v>Категория 4</c:v>
+                  <c:v>10000000</c:v>
                 </c:pt>
-              </c:strCache>
-            </c:strRef>
+              </c:numCache>
+            </c:numRef>
           </c:cat>
           <c:val>
             <c:numRef>
@@ -3235,184 +3238,16 @@
                 <c:formatCode>General</c:formatCode>
                 <c:ptCount val="4"/>
                 <c:pt idx="0">
-                  <c:v>4.3</c:v>
+                  <c:v>0.03</c:v>
                 </c:pt>
                 <c:pt idx="1">
-                  <c:v>2.5</c:v>
+                  <c:v>0.41</c:v>
                 </c:pt>
                 <c:pt idx="2">
-                  <c:v>3.5</c:v>
+                  <c:v>5.79</c:v>
                 </c:pt>
                 <c:pt idx="3">
-                  <c:v>4.5</c:v>
-                </c:pt>
-              </c:numCache>
-            </c:numRef>
-          </c:val>
-          <c:smooth val="0"/>
-        </c:ser>
-        <c:ser>
-          <c:idx val="1"/>
-          <c:order val="1"/>
-          <c:tx>
-            <c:strRef>
-              <c:f>Sheet1!$C$1</c:f>
-              <c:strCache>
-                <c:ptCount val="1"/>
-                <c:pt idx="0">
-                  <c:v>Ряды 2</c:v>
-                </c:pt>
-              </c:strCache>
-            </c:strRef>
-          </c:tx>
-          <c:spPr>
-            <a:ln w="28575" cap="rnd">
-              <a:solidFill>
-                <a:schemeClr val="accent2"/>
-              </a:solidFill>
-              <a:round/>
-            </a:ln>
-            <a:effectLst/>
-          </c:spPr>
-          <c:marker>
-            <c:symbol val="circle"/>
-            <c:size val="5"/>
-            <c:spPr>
-              <a:solidFill>
-                <a:schemeClr val="accent2"/>
-              </a:solidFill>
-              <a:ln w="9525">
-                <a:solidFill>
-                  <a:schemeClr val="accent2"/>
-                </a:solidFill>
-              </a:ln>
-              <a:effectLst/>
-            </c:spPr>
-          </c:marker>
-          <c:dLbls>
-            <c:delete val="1"/>
-          </c:dLbls>
-          <c:cat>
-            <c:strRef>
-              <c:f>Sheet1!$A$2:$A$5</c:f>
-              <c:strCache>
-                <c:ptCount val="4"/>
-                <c:pt idx="0">
-                  <c:v>Категория 1</c:v>
-                </c:pt>
-                <c:pt idx="1">
-                  <c:v>Категория 2</c:v>
-                </c:pt>
-                <c:pt idx="2">
-                  <c:v>Категория 3</c:v>
-                </c:pt>
-                <c:pt idx="3">
-                  <c:v>Категория 4</c:v>
-                </c:pt>
-              </c:strCache>
-            </c:strRef>
-          </c:cat>
-          <c:val>
-            <c:numRef>
-              <c:f>Sheet1!$C$2:$C$5</c:f>
-              <c:numCache>
-                <c:formatCode>General</c:formatCode>
-                <c:ptCount val="4"/>
-                <c:pt idx="0">
-                  <c:v>2.4</c:v>
-                </c:pt>
-                <c:pt idx="1">
-                  <c:v>4.4</c:v>
-                </c:pt>
-                <c:pt idx="2">
-                  <c:v>1.8</c:v>
-                </c:pt>
-                <c:pt idx="3">
-                  <c:v>2.8</c:v>
-                </c:pt>
-              </c:numCache>
-            </c:numRef>
-          </c:val>
-          <c:smooth val="0"/>
-        </c:ser>
-        <c:ser>
-          <c:idx val="2"/>
-          <c:order val="2"/>
-          <c:tx>
-            <c:strRef>
-              <c:f>Sheet1!$D$1</c:f>
-              <c:strCache>
-                <c:ptCount val="1"/>
-                <c:pt idx="0">
-                  <c:v>Ряды 3</c:v>
-                </c:pt>
-              </c:strCache>
-            </c:strRef>
-          </c:tx>
-          <c:spPr>
-            <a:ln w="28575" cap="rnd">
-              <a:solidFill>
-                <a:schemeClr val="accent3"/>
-              </a:solidFill>
-              <a:round/>
-            </a:ln>
-            <a:effectLst/>
-          </c:spPr>
-          <c:marker>
-            <c:symbol val="circle"/>
-            <c:size val="5"/>
-            <c:spPr>
-              <a:solidFill>
-                <a:schemeClr val="accent3"/>
-              </a:solidFill>
-              <a:ln w="9525">
-                <a:solidFill>
-                  <a:schemeClr val="accent3"/>
-                </a:solidFill>
-              </a:ln>
-              <a:effectLst/>
-            </c:spPr>
-          </c:marker>
-          <c:dLbls>
-            <c:delete val="1"/>
-          </c:dLbls>
-          <c:cat>
-            <c:strRef>
-              <c:f>Sheet1!$A$2:$A$5</c:f>
-              <c:strCache>
-                <c:ptCount val="4"/>
-                <c:pt idx="0">
-                  <c:v>Категория 1</c:v>
-                </c:pt>
-                <c:pt idx="1">
-                  <c:v>Категория 2</c:v>
-                </c:pt>
-                <c:pt idx="2">
-                  <c:v>Категория 3</c:v>
-                </c:pt>
-                <c:pt idx="3">
-                  <c:v>Категория 4</c:v>
-                </c:pt>
-              </c:strCache>
-            </c:strRef>
-          </c:cat>
-          <c:val>
-            <c:numRef>
-              <c:f>Sheet1!$D$2:$D$5</c:f>
-              <c:numCache>
-                <c:formatCode>General</c:formatCode>
-                <c:ptCount val="4"/>
-                <c:pt idx="0">
-                  <c:v>2</c:v>
-                </c:pt>
-                <c:pt idx="1">
-                  <c:v>2</c:v>
-                </c:pt>
-                <c:pt idx="2">
-                  <c:v>3</c:v>
-                </c:pt>
-                <c:pt idx="3">
-                  <c:v>5</c:v>
+                  <c:v>76.52</c:v>
                 </c:pt>
               </c:numCache>
             </c:numRef>
@@ -3675,7 +3510,7 @@
               <c:strCache>
                 <c:ptCount val="1"/>
                 <c:pt idx="0">
-                  <c:v>Ряды 1</c:v>
+                  <c:v>Встроенная</c:v>
                 </c:pt>
               </c:strCache>
             </c:strRef>
@@ -3708,24 +3543,25 @@
             <c:delete val="1"/>
           </c:dLbls>
           <c:cat>
-            <c:strRef>
+            <c:numRef>
               <c:f>Sheet1!$A$2:$A$5</c:f>
-              <c:strCache>
+              <c:numCache>
+                <c:formatCode>General</c:formatCode>
                 <c:ptCount val="4"/>
                 <c:pt idx="0">
-                  <c:v>Категория 1</c:v>
+                  <c:v>10000</c:v>
                 </c:pt>
                 <c:pt idx="1">
-                  <c:v>Категория 2</c:v>
+                  <c:v>100000</c:v>
                 </c:pt>
                 <c:pt idx="2">
-                  <c:v>Категория 3</c:v>
+                  <c:v>1000000</c:v>
                 </c:pt>
                 <c:pt idx="3">
-                  <c:v>Категория 4</c:v>
+                  <c:v>10000000</c:v>
                 </c:pt>
-              </c:strCache>
-            </c:strRef>
+              </c:numCache>
+            </c:numRef>
           </c:cat>
           <c:val>
             <c:numRef>
@@ -3734,16 +3570,16 @@
                 <c:formatCode>General</c:formatCode>
                 <c:ptCount val="4"/>
                 <c:pt idx="0">
-                  <c:v>4.3</c:v>
+                  <c:v>0.03</c:v>
                 </c:pt>
                 <c:pt idx="1">
-                  <c:v>2.5</c:v>
+                  <c:v>0.2</c:v>
                 </c:pt>
                 <c:pt idx="2">
-                  <c:v>3.5</c:v>
+                  <c:v>2.44</c:v>
                 </c:pt>
                 <c:pt idx="3">
-                  <c:v>4.5</c:v>
+                  <c:v>31.41</c:v>
                 </c:pt>
               </c:numCache>
             </c:numRef>
@@ -3759,7 +3595,7 @@
               <c:strCache>
                 <c:ptCount val="1"/>
                 <c:pt idx="0">
-                  <c:v>Ряды 2</c:v>
+                  <c:v>Написанная</c:v>
                 </c:pt>
               </c:strCache>
             </c:strRef>
@@ -3792,24 +3628,25 @@
             <c:delete val="1"/>
           </c:dLbls>
           <c:cat>
-            <c:strRef>
+            <c:numRef>
               <c:f>Sheet1!$A$2:$A$5</c:f>
-              <c:strCache>
+              <c:numCache>
+                <c:formatCode>General</c:formatCode>
                 <c:ptCount val="4"/>
                 <c:pt idx="0">
-                  <c:v>Категория 1</c:v>
+                  <c:v>10000</c:v>
                 </c:pt>
                 <c:pt idx="1">
-                  <c:v>Категория 2</c:v>
+                  <c:v>100000</c:v>
                 </c:pt>
                 <c:pt idx="2">
-                  <c:v>Категория 3</c:v>
+                  <c:v>1000000</c:v>
                 </c:pt>
                 <c:pt idx="3">
-                  <c:v>Категория 4</c:v>
+                  <c:v>10000000</c:v>
                 </c:pt>
-              </c:strCache>
-            </c:strRef>
+              </c:numCache>
+            </c:numRef>
           </c:cat>
           <c:val>
             <c:numRef>
@@ -3818,100 +3655,16 @@
                 <c:formatCode>General</c:formatCode>
                 <c:ptCount val="4"/>
                 <c:pt idx="0">
-                  <c:v>2.4</c:v>
+                  <c:v>0.02</c:v>
                 </c:pt>
                 <c:pt idx="1">
-                  <c:v>4.4</c:v>
+                  <c:v>0.4</c:v>
                 </c:pt>
                 <c:pt idx="2">
-                  <c:v>1.8</c:v>
+                  <c:v>5.74</c:v>
                 </c:pt>
                 <c:pt idx="3">
-                  <c:v>2.8</c:v>
-                </c:pt>
-              </c:numCache>
-            </c:numRef>
-          </c:val>
-          <c:smooth val="0"/>
-        </c:ser>
-        <c:ser>
-          <c:idx val="2"/>
-          <c:order val="2"/>
-          <c:tx>
-            <c:strRef>
-              <c:f>Sheet1!$D$1</c:f>
-              <c:strCache>
-                <c:ptCount val="1"/>
-                <c:pt idx="0">
-                  <c:v>Ряды 3</c:v>
-                </c:pt>
-              </c:strCache>
-            </c:strRef>
-          </c:tx>
-          <c:spPr>
-            <a:ln w="28575" cap="rnd">
-              <a:solidFill>
-                <a:schemeClr val="accent3"/>
-              </a:solidFill>
-              <a:round/>
-            </a:ln>
-            <a:effectLst/>
-          </c:spPr>
-          <c:marker>
-            <c:symbol val="circle"/>
-            <c:size val="5"/>
-            <c:spPr>
-              <a:solidFill>
-                <a:schemeClr val="accent3"/>
-              </a:solidFill>
-              <a:ln w="9525">
-                <a:solidFill>
-                  <a:schemeClr val="accent3"/>
-                </a:solidFill>
-              </a:ln>
-              <a:effectLst/>
-            </c:spPr>
-          </c:marker>
-          <c:dLbls>
-            <c:delete val="1"/>
-          </c:dLbls>
-          <c:cat>
-            <c:strRef>
-              <c:f>Sheet1!$A$2:$A$5</c:f>
-              <c:strCache>
-                <c:ptCount val="4"/>
-                <c:pt idx="0">
-                  <c:v>Категория 1</c:v>
-                </c:pt>
-                <c:pt idx="1">
-                  <c:v>Категория 2</c:v>
-                </c:pt>
-                <c:pt idx="2">
-                  <c:v>Категория 3</c:v>
-                </c:pt>
-                <c:pt idx="3">
-                  <c:v>Категория 4</c:v>
-                </c:pt>
-              </c:strCache>
-            </c:strRef>
-          </c:cat>
-          <c:val>
-            <c:numRef>
-              <c:f>Sheet1!$D$2:$D$5</c:f>
-              <c:numCache>
-                <c:formatCode>General</c:formatCode>
-                <c:ptCount val="4"/>
-                <c:pt idx="0">
-                  <c:v>2</c:v>
-                </c:pt>
-                <c:pt idx="1">
-                  <c:v>2</c:v>
-                </c:pt>
-                <c:pt idx="2">
-                  <c:v>3</c:v>
-                </c:pt>
-                <c:pt idx="3">
-                  <c:v>5</c:v>
+                  <c:v>76.16</c:v>
                 </c:pt>
               </c:numCache>
             </c:numRef>
@@ -5632,13 +5385,6 @@
     <w:pitch w:val="default"/>
     <w:sig w:usb0="00000000" w:usb1="00000000" w:usb2="00000000" w:usb3="00000000" w:csb0="00000000" w:csb1="00000000"/>
   </w:font>
-  <w:font w:name="Calibri">
-    <w:panose1 w:val="020F0502020204030204"/>
-    <w:charset w:val="CC"/>
-    <w:family w:val="swiss"/>
-    <w:pitch w:val="default"/>
-    <w:sig w:usb0="E0002EFF" w:usb1="C000247B" w:usb2="00000009" w:usb3="00000000" w:csb0="200001FF" w:csb1="00000000"/>
-  </w:font>
   <w:font w:name="等线">
     <w:altName w:val="Microsoft YaHei"/>
     <w:panose1 w:val="00000000000000000000"/>
@@ -5754,7 +5500,7 @@
   <w:latentStyles w:count="260" w:defQFormat="0" w:defUnhideWhenUsed="1" w:defSemiHidden="1" w:defUIPriority="99" w:defLockedState="0">
     <w:lsdException w:qFormat="1" w:unhideWhenUsed="0" w:uiPriority="0" w:semiHidden="0" w:name="Normal"/>
     <w:lsdException w:uiPriority="1" w:name="Default Paragraph Font"/>
-    <w:lsdException w:uiPriority="99" w:name="Normal Table"/>
+    <w:lsdException w:qFormat="1" w:uiPriority="99" w:name="Normal Table"/>
     <w:lsdException w:unhideWhenUsed="0" w:uiPriority="99" w:name="Placeholder Text"/>
   </w:latentStyles>
   <w:style w:type="paragraph" w:default="1" w:styleId="1">
@@ -5781,6 +5527,7 @@
     <w:name w:val="Normal Table"/>
     <w:semiHidden/>
     <w:unhideWhenUsed/>
+    <w:qFormat/>
     <w:uiPriority w:val="99"/>
     <w:tblPr>
       <w:tblLayout w:type="fixed"/>
@@ -5855,6 +5602,7 @@
   </w:style>
   <w:style w:type="paragraph" w:customStyle="1" w:styleId="9">
     <w:name w:val="05BD87583FFB44CDB71BA15FE0010955"/>
+    <w:qFormat/>
     <w:uiPriority w:val="0"/>
     <w:pPr>
       <w:spacing w:after="160" w:line="259" w:lineRule="auto"/>
@@ -5868,6 +5616,7 @@
   </w:style>
   <w:style w:type="paragraph" w:customStyle="1" w:styleId="10">
     <w:name w:val="4569E83919A44B9383589BC7A46BF38D"/>
+    <w:qFormat/>
     <w:uiPriority w:val="0"/>
     <w:pPr>
       <w:widowControl w:val="0"/>
@@ -5926,6 +5675,7 @@
   </w:style>
   <w:style w:type="paragraph" w:customStyle="1" w:styleId="14">
     <w:name w:val="C32A25A6A5B54A59BB1AAB957F9B4624"/>
+    <w:qFormat/>
     <w:uiPriority w:val="0"/>
     <w:pPr>
       <w:spacing w:after="160" w:line="259" w:lineRule="auto"/>
@@ -5939,6 +5689,7 @@
   </w:style>
   <w:style w:type="paragraph" w:customStyle="1" w:styleId="15">
     <w:name w:val="C32A25A6A5B54A59BB1AAB957F9B46241"/>
+    <w:qFormat/>
     <w:uiPriority w:val="0"/>
     <w:pPr>
       <w:spacing w:after="160" w:line="259" w:lineRule="auto"/>
@@ -5965,6 +5716,7 @@
   </w:style>
   <w:style w:type="paragraph" w:customStyle="1" w:styleId="17">
     <w:name w:val="8D866BC9F5D14E7F90EA30779ADD9801"/>
+    <w:qFormat/>
     <w:uiPriority w:val="0"/>
     <w:pPr>
       <w:spacing w:after="200" w:line="276" w:lineRule="auto"/>

</xml_diff>